<commit_message>
Basic commands section completed
</commit_message>
<xml_diff>
--- a/docs/Ubuntu_terminal_basics.docx
+++ b/docs/Ubuntu_terminal_basics.docx
@@ -36,15 +36,7 @@
         <w:t xml:space="preserve">. But </w:t>
       </w:r>
       <w:r>
-        <w:t xml:space="preserve">computers </w:t>
-      </w:r>
-      <w:proofErr w:type="gramStart"/>
-      <w:r>
-        <w:t>weren’t</w:t>
-      </w:r>
-      <w:proofErr w:type="gramEnd"/>
-      <w:r>
-        <w:t xml:space="preserve"> always sun and rainbows. Back in the dark, dark days known </w:t>
+        <w:t xml:space="preserve">computers weren’t always sun and rainbows. Back in the dark, dark days known </w:t>
       </w:r>
       <w:r>
         <w:t>for our</w:t>
@@ -61,15 +53,7 @@
         <w:t>, not even a wallpaper, just some text and black background. You needed a special training or a nerdy</w:t>
       </w:r>
       <w:r>
-        <w:t xml:space="preserve">, pimpled guy with braces to use such a machine. </w:t>
-      </w:r>
-      <w:proofErr w:type="gramStart"/>
-      <w:r>
-        <w:t>Luckily</w:t>
-      </w:r>
-      <w:proofErr w:type="gramEnd"/>
-      <w:r>
-        <w:t xml:space="preserve"> we moved past that with the inventions </w:t>
+        <w:t xml:space="preserve">, pimpled guy with braces to use such a machine. Luckily we moved past that with the inventions </w:t>
       </w:r>
       <w:r>
         <w:t>graphical operating system</w:t>
@@ -83,15 +67,7 @@
     </w:p>
     <w:p>
       <w:r>
-        <w:t xml:space="preserve">Terminal is a program allowing for communication with the operating system. You type text commands into it, describing what you want to </w:t>
-      </w:r>
-      <w:proofErr w:type="gramStart"/>
-      <w:r>
-        <w:t>do</w:t>
-      </w:r>
-      <w:proofErr w:type="gramEnd"/>
-      <w:r>
-        <w:t xml:space="preserve"> and computer writes back, letting you know about the results. It can do all the stuff </w:t>
+        <w:t xml:space="preserve">Terminal is a program allowing for communication with the operating system. You type text commands into it, describing what you want to do and computer writes back, letting you know about the results. It can do all the stuff </w:t>
       </w:r>
       <w:r>
         <w:t>you know from Windows – show you files, edit them, run programs</w:t>
@@ -156,23 +132,10 @@
         <w:t xml:space="preserve">, to the </w:t>
       </w:r>
       <w:r>
-        <w:t xml:space="preserve">point where it will be simpler </w:t>
-      </w:r>
-      <w:proofErr w:type="gramStart"/>
-      <w:r>
-        <w:t>then</w:t>
-      </w:r>
-      <w:proofErr w:type="gramEnd"/>
-      <w:r>
-        <w:t xml:space="preserve"> Windows. </w:t>
-      </w:r>
-      <w:proofErr w:type="gramStart"/>
-      <w:r>
-        <w:t>Let’s</w:t>
-      </w:r>
-      <w:proofErr w:type="gramEnd"/>
-      <w:r>
-        <w:t xml:space="preserve"> say you want to </w:t>
+        <w:t xml:space="preserve">point where it will be simpler then Windows. </w:t>
+      </w:r>
+      <w:r>
+        <w:t xml:space="preserve">Let’s say you want to </w:t>
       </w:r>
       <w:r>
         <w:t>find all the files on your computer containing the word “</w:t>
@@ -192,16 +155,11 @@
       <w:r>
         <w:t xml:space="preserve">, et cetera. In Ubuntu terminal you will just type </w:t>
       </w:r>
-      <w:proofErr w:type="gramStart"/>
       <w:r>
         <w:t xml:space="preserve">‘ </w:t>
       </w:r>
       <w:r>
-        <w:t>grep</w:t>
-      </w:r>
-      <w:proofErr w:type="gramEnd"/>
-      <w:r>
-        <w:t xml:space="preserve"> -r </w:t>
+        <w:t xml:space="preserve">grep -r </w:t>
       </w:r>
       <w:r>
         <w:t xml:space="preserve">“bee” / ’ and </w:t>
@@ -216,12 +174,10 @@
         <w:t xml:space="preserve">Now let’s presume you’ve got a file </w:t>
       </w:r>
       <w:proofErr w:type="spellStart"/>
-      <w:proofErr w:type="gramStart"/>
       <w:r>
         <w:t>movie.webm</w:t>
       </w:r>
       <w:proofErr w:type="spellEnd"/>
-      <w:proofErr w:type="gramEnd"/>
       <w:r>
         <w:t xml:space="preserve"> but you need to convert it to mp4 format. In Windows </w:t>
       </w:r>
@@ -260,12 +216,10 @@
         <w:t xml:space="preserve"> </w:t>
       </w:r>
       <w:proofErr w:type="spellStart"/>
-      <w:proofErr w:type="gramStart"/>
       <w:r>
         <w:t>movie.webm</w:t>
       </w:r>
       <w:proofErr w:type="spellEnd"/>
-      <w:proofErr w:type="gramEnd"/>
       <w:r>
         <w:t xml:space="preserve"> movie.mp4” and </w:t>
       </w:r>
@@ -344,15 +298,7 @@
         <w:t xml:space="preserve">defined by paths. </w:t>
       </w:r>
       <w:r>
-        <w:t xml:space="preserve"> </w:t>
-      </w:r>
-      <w:proofErr w:type="gramStart"/>
-      <w:r>
-        <w:t>Let’s</w:t>
-      </w:r>
-      <w:proofErr w:type="gramEnd"/>
-      <w:r>
-        <w:t xml:space="preserve"> introduce some commands connected with the </w:t>
+        <w:t xml:space="preserve"> Let’s introduce some commands connected with the </w:t>
       </w:r>
       <w:r>
         <w:t>subject:</w:t>
@@ -391,15 +337,7 @@
     </w:p>
     <w:p>
       <w:r>
-        <w:t xml:space="preserve">cd – this command </w:t>
-      </w:r>
-      <w:proofErr w:type="gramStart"/>
-      <w:r>
-        <w:t>let’s</w:t>
-      </w:r>
-      <w:proofErr w:type="gramEnd"/>
-      <w:r>
-        <w:t xml:space="preserve"> you move between directories, </w:t>
+        <w:t xml:space="preserve">cd – this command let’s you move between directories, </w:t>
       </w:r>
       <w:r>
         <w:t xml:space="preserve">changes your location. </w:t>
@@ -407,13 +345,8 @@
     </w:p>
     <w:p/>
     <w:p>
-      <w:proofErr w:type="gramStart"/>
-      <w:r>
-        <w:t>Let’s</w:t>
-      </w:r>
-      <w:proofErr w:type="gramEnd"/>
-      <w:r>
-        <w:t xml:space="preserve"> say you typed ‘</w:t>
+      <w:r>
+        <w:t>Let’s say you typed ‘</w:t>
       </w:r>
       <w:proofErr w:type="spellStart"/>
       <w:r>
@@ -438,15 +371,7 @@
         <w:t>named</w:t>
       </w:r>
       <w:r>
-        <w:t xml:space="preserve"> ‘documents’, which </w:t>
-      </w:r>
-      <w:proofErr w:type="gramStart"/>
-      <w:r>
-        <w:t>is located in</w:t>
-      </w:r>
-      <w:proofErr w:type="gramEnd"/>
-      <w:r>
-        <w:t xml:space="preserve"> the directory ‘local’</w:t>
+        <w:t xml:space="preserve"> ‘documents’, which is located in the directory ‘local’</w:t>
       </w:r>
       <w:r>
         <w:t>, which is located in the directory ‘</w:t>
@@ -460,15 +385,7 @@
         <w:t xml:space="preserve">’. </w:t>
       </w:r>
       <w:r>
-        <w:t xml:space="preserve">You can also treat the first ‘/’ as a </w:t>
-      </w:r>
-      <w:proofErr w:type="gramStart"/>
-      <w:r>
-        <w:t>top most</w:t>
-      </w:r>
-      <w:proofErr w:type="gramEnd"/>
-      <w:r>
-        <w:t xml:space="preserve"> directory </w:t>
+        <w:t xml:space="preserve">You can also treat the first ‘/’ as a top most directory </w:t>
       </w:r>
       <w:r>
         <w:t xml:space="preserve">containing all the other directories. </w:t>
@@ -570,29 +487,13 @@
         <w:t xml:space="preserve">’. If you want to go back to folder </w:t>
       </w:r>
       <w:r>
-        <w:t>‘documents’ from here you can type ‘cd</w:t>
-      </w:r>
-      <w:proofErr w:type="gramStart"/>
-      <w:r>
-        <w:t xml:space="preserve"> ..</w:t>
-      </w:r>
-      <w:proofErr w:type="gramEnd"/>
-      <w:r>
-        <w:t xml:space="preserve">’ </w:t>
-      </w:r>
-      <w:proofErr w:type="gramStart"/>
-      <w:r>
-        <w:t>(</w:t>
+        <w:t>‘documents’ from here you can type ‘cd ..’ (</w:t>
       </w:r>
       <w:r>
         <w:t xml:space="preserve"> </w:t>
       </w:r>
       <w:r>
-        <w:t>two</w:t>
-      </w:r>
-      <w:proofErr w:type="gramEnd"/>
-      <w:r>
-        <w:t xml:space="preserve"> dots mean </w:t>
+        <w:t xml:space="preserve">two dots mean </w:t>
       </w:r>
       <w:r>
         <w:t xml:space="preserve">‘directory containing current </w:t>
@@ -623,30 +524,27 @@
         <w:t xml:space="preserve">Files are recognized by their paths. Path </w:t>
       </w:r>
       <w:r>
-        <w:t xml:space="preserve">in terminal is </w:t>
-      </w:r>
-      <w:proofErr w:type="gramStart"/>
-      <w:r>
-        <w:t>similar to</w:t>
-      </w:r>
-      <w:proofErr w:type="gramEnd"/>
-      <w:r>
-        <w:t xml:space="preserve"> the normal life definition of the word – it is a way from one place to another.</w:t>
-      </w:r>
-      <w:r>
-        <w:t xml:space="preserve"> Path for</w:t>
+        <w:t>in terminal is similar to the normal life definition of the word – it is a way from one place to another.</w:t>
       </w:r>
       <w:r>
         <w:t xml:space="preserve"> </w:t>
       </w:r>
       <w:r>
-        <w:t xml:space="preserve">‘file_1’ </w:t>
-      </w:r>
-      <w:r>
-        <w:t>(from the previous example) would be</w:t>
-      </w:r>
-      <w:r>
-        <w:t xml:space="preserve"> ‘/</w:t>
+        <w:t xml:space="preserve">There are two types of paths – relative and absolute. </w:t>
+      </w:r>
+      <w:r>
+        <w:t xml:space="preserve">Absolute paths start with ‘/’ and they show the way from the </w:t>
+      </w:r>
+      <w:r>
+        <w:t xml:space="preserve">top directory to the file. Relative paths don’t have ‘/’ at the start and they show the way from the current position to a file. </w:t>
+      </w:r>
+    </w:p>
+    <w:p>
+      <w:r>
+        <w:t>Absolute p</w:t>
+      </w:r>
+      <w:r>
+        <w:t>ath for ‘file_1’ (from the previous example) would be ‘/</w:t>
       </w:r>
       <w:proofErr w:type="spellStart"/>
       <w:r>
@@ -657,21 +555,37 @@
         <w:t>/local/documents/file_1’</w:t>
       </w:r>
       <w:r>
-        <w:t xml:space="preserve"> which </w:t>
-      </w:r>
-      <w:r>
-        <w:t xml:space="preserve">corresponds to the way from top ‘/’ directory to </w:t>
-      </w:r>
-      <w:r>
-        <w:t xml:space="preserve">‘file_1’. </w:t>
-      </w:r>
-    </w:p>
-    <w:p>
-      <w:r>
-        <w:t xml:space="preserve">There are two types of paths – relative and absolute. </w:t>
-      </w:r>
-      <w:r>
-        <w:t xml:space="preserve">Relative paths are </w:t>
+        <w:t>. For relative path we need to know our current position, so we check it with ‘</w:t>
+      </w:r>
+      <w:proofErr w:type="spellStart"/>
+      <w:r>
+        <w:t>pwd</w:t>
+      </w:r>
+      <w:proofErr w:type="spellEnd"/>
+      <w:r>
+        <w:t xml:space="preserve">’ command (for this example let’s assume we got </w:t>
+      </w:r>
+      <w:r>
+        <w:t>‘/</w:t>
+      </w:r>
+      <w:proofErr w:type="spellStart"/>
+      <w:r>
+        <w:t>usr</w:t>
+      </w:r>
+      <w:proofErr w:type="spellEnd"/>
+      <w:r>
+        <w:t>/local</w:t>
+      </w:r>
+      <w:r>
+        <w:t>’ as result of ‘</w:t>
+      </w:r>
+      <w:proofErr w:type="spellStart"/>
+      <w:r>
+        <w:t>pwd</w:t>
+      </w:r>
+      <w:proofErr w:type="spellEnd"/>
+      <w:r>
+        <w:t xml:space="preserve">’ command). Now we know our location, so the relative path to ‘file_1’ would be ‘documents/file_1’. </w:t>
       </w:r>
     </w:p>
     <w:p>
@@ -683,6 +597,362 @@
       </w:r>
     </w:p>
     <w:p>
+      <w:r>
+        <w:t xml:space="preserve">In this section I will touch upon some basic </w:t>
+      </w:r>
+      <w:r>
+        <w:t xml:space="preserve">commands. In the directory with this document should be a file titled ‘linux-cheat-sheat.png’ which will contain more commands with explanations. </w:t>
+      </w:r>
+    </w:p>
+    <w:p>
+      <w:r>
+        <w:t>echo “&lt;text&gt;” – print &lt;text&gt; in the terminal</w:t>
+      </w:r>
+    </w:p>
+    <w:p>
+      <w:r>
+        <w:t>touch &lt;</w:t>
+      </w:r>
+      <w:proofErr w:type="spellStart"/>
+      <w:r>
+        <w:t>name_new_file</w:t>
+      </w:r>
+      <w:proofErr w:type="spellEnd"/>
+      <w:r>
+        <w:t xml:space="preserve">&gt; - creates an empty file named as variable </w:t>
+      </w:r>
+      <w:r>
+        <w:t>&lt;</w:t>
+      </w:r>
+      <w:proofErr w:type="spellStart"/>
+      <w:r>
+        <w:t>name_new_file</w:t>
+      </w:r>
+      <w:proofErr w:type="spellEnd"/>
+      <w:r>
+        <w:t>&gt;</w:t>
+      </w:r>
+    </w:p>
+    <w:p>
+      <w:r>
+        <w:t>mv &lt;</w:t>
+      </w:r>
+      <w:proofErr w:type="spellStart"/>
+      <w:r>
+        <w:t>path_to_file</w:t>
+      </w:r>
+      <w:proofErr w:type="spellEnd"/>
+      <w:r>
+        <w:t>&gt; &lt;</w:t>
+      </w:r>
+      <w:proofErr w:type="spellStart"/>
+      <w:r>
+        <w:t>path_to_new_location</w:t>
+      </w:r>
+      <w:proofErr w:type="spellEnd"/>
+      <w:r>
+        <w:t xml:space="preserve">&gt; - moves file to new location. This command can be also used to rename files, just move it to the same folder with new name. </w:t>
+      </w:r>
+      <w:r>
+        <w:br/>
+      </w:r>
+      <w:r>
+        <w:t xml:space="preserve">Example (using </w:t>
+      </w:r>
+      <w:proofErr w:type="spellStart"/>
+      <w:r>
+        <w:t>direcotry</w:t>
+      </w:r>
+      <w:proofErr w:type="spellEnd"/>
+      <w:r>
+        <w:t xml:space="preserve"> structure from previous section) – ‘mv </w:t>
+      </w:r>
+      <w:r>
+        <w:t>/</w:t>
+      </w:r>
+      <w:proofErr w:type="spellStart"/>
+      <w:r>
+        <w:t>usr</w:t>
+      </w:r>
+      <w:proofErr w:type="spellEnd"/>
+      <w:r>
+        <w:t>/local/documents/file_1</w:t>
+      </w:r>
+      <w:r>
+        <w:t xml:space="preserve"> </w:t>
+      </w:r>
+      <w:r>
+        <w:t>/</w:t>
+      </w:r>
+      <w:proofErr w:type="spellStart"/>
+      <w:r>
+        <w:t>usr</w:t>
+      </w:r>
+      <w:proofErr w:type="spellEnd"/>
+      <w:r>
+        <w:t>/local/file_</w:t>
+      </w:r>
+      <w:r>
+        <w:t>2’ would move ‘file_1’ to ‘local’ directory and rename it to ‘file_2’</w:t>
+      </w:r>
+    </w:p>
+    <w:p>
+      <w:r>
+        <w:t>vim &lt;</w:t>
+      </w:r>
+      <w:proofErr w:type="spellStart"/>
+      <w:r>
+        <w:t>path_to_file</w:t>
+      </w:r>
+      <w:proofErr w:type="spellEnd"/>
+      <w:r>
+        <w:t>&gt; - opens file in a terminal text editor called vim. It is a useful tool for quickly modifying the files, but a bit hard to use. You also use commands to edit text in vim</w:t>
+      </w:r>
+      <w:r>
+        <w:t>. There should be a file called ‘vim_cheat_sheat.jpg’ in the directory with this document – it explains basic vim commands.</w:t>
+      </w:r>
+    </w:p>
+    <w:p>
+      <w:r>
+        <w:lastRenderedPageBreak/>
+        <w:t>rm &lt;</w:t>
+      </w:r>
+      <w:proofErr w:type="spellStart"/>
+      <w:r>
+        <w:t>path_to_file</w:t>
+      </w:r>
+      <w:proofErr w:type="spellEnd"/>
+      <w:r>
+        <w:t xml:space="preserve">&gt; – commands to delete files. You can delete standard files with it, but if you want to delete a directory you need to add ‘-r’ flag to it. </w:t>
+      </w:r>
+      <w:r>
+        <w:br/>
+      </w:r>
+      <w:r>
+        <w:t xml:space="preserve">Example: ‘rm -r </w:t>
+      </w:r>
+      <w:r>
+        <w:t>/</w:t>
+      </w:r>
+      <w:proofErr w:type="spellStart"/>
+      <w:r>
+        <w:t>usr</w:t>
+      </w:r>
+      <w:proofErr w:type="spellEnd"/>
+      <w:r>
+        <w:t>/local/documents</w:t>
+      </w:r>
+      <w:r>
+        <w:t xml:space="preserve">’ would delete directory ‘documents’ and all its contents. </w:t>
+      </w:r>
+    </w:p>
+    <w:p>
+      <w:proofErr w:type="spellStart"/>
+      <w:r>
+        <w:t>chmod</w:t>
+      </w:r>
+      <w:proofErr w:type="spellEnd"/>
+      <w:r>
+        <w:t xml:space="preserve"> &lt;</w:t>
+      </w:r>
+      <w:proofErr w:type="spellStart"/>
+      <w:r>
+        <w:t>modification_type</w:t>
+      </w:r>
+      <w:proofErr w:type="spellEnd"/>
+      <w:r>
+        <w:t>&gt; &lt;</w:t>
+      </w:r>
+      <w:proofErr w:type="spellStart"/>
+      <w:r>
+        <w:t>path_to_file</w:t>
+      </w:r>
+      <w:proofErr w:type="spellEnd"/>
+      <w:r>
+        <w:t>&gt; – modification of file’s permissions. Every file has three types of permissions: ‘read’, ‘write’ and ‘execute’. These permissions can be set as true or false. If ‘read’ is set to true you will be able to see the contents of the file. If ‘write’ is set to true you will be able to change the contents of the file. If ‘execute’ is set to true you will be able to run the file as a program.</w:t>
+      </w:r>
+      <w:r>
+        <w:br/>
+      </w:r>
+      <w:r>
+        <w:t>Example: ‘</w:t>
+      </w:r>
+      <w:proofErr w:type="spellStart"/>
+      <w:r>
+        <w:t>chmod</w:t>
+      </w:r>
+      <w:proofErr w:type="spellEnd"/>
+      <w:r>
+        <w:t xml:space="preserve"> +x </w:t>
+      </w:r>
+      <w:r>
+        <w:t>/</w:t>
+      </w:r>
+      <w:proofErr w:type="spellStart"/>
+      <w:r>
+        <w:t>usr</w:t>
+      </w:r>
+      <w:proofErr w:type="spellEnd"/>
+      <w:r>
+        <w:t>/local/documents/file_1</w:t>
+      </w:r>
+      <w:r>
+        <w:t>‘ will set ‘execute’ permission of the ‘file_1’ as true.</w:t>
+      </w:r>
+      <w:r>
+        <w:br/>
+      </w:r>
+      <w:r>
+        <w:t xml:space="preserve">There is a little bit more to permissions (for example different permissions for different users) but we will cover that later. </w:t>
+      </w:r>
+    </w:p>
+    <w:p>
+      <w:r>
+        <w:t xml:space="preserve">When you are typing </w:t>
+      </w:r>
+      <w:proofErr w:type="spellStart"/>
+      <w:r>
+        <w:t>linux</w:t>
+      </w:r>
+      <w:proofErr w:type="spellEnd"/>
+      <w:r>
+        <w:t xml:space="preserve"> commands your best friend is the ‘tab’ key on your keyboard. It </w:t>
+      </w:r>
+      <w:r>
+        <w:t>automatically fills your command when there is only one option to fill it. If there are more options, you can press ‘tab’ twice to list them all.</w:t>
+      </w:r>
+    </w:p>
+    <w:p>
+      <w:r>
+        <w:t xml:space="preserve">You can save results of a command to a file with ‘&gt;’ or ‘&gt;&gt;’. </w:t>
+      </w:r>
+      <w:r>
+        <w:br/>
+        <w:t xml:space="preserve">‘&gt;’ creates a new file and puts result of command in it. </w:t>
+      </w:r>
+      <w:r>
+        <w:br/>
+        <w:t>‘&gt;&gt;’ appends files if one exists or creates new one if it does not, and then puts result of the command in this file.</w:t>
+      </w:r>
+      <w:r>
+        <w:br/>
+        <w:t>Example: “</w:t>
+      </w:r>
+      <w:r>
+        <w:t>ls &gt; result.log” will put result of ls command (content of the folder) into file called ‘result.log’.</w:t>
+      </w:r>
+    </w:p>
+    <w:p>
+      <w:r>
+        <w:t xml:space="preserve">You can use </w:t>
+      </w:r>
+      <w:proofErr w:type="spellStart"/>
+      <w:r>
+        <w:t>linux</w:t>
+      </w:r>
+      <w:proofErr w:type="spellEnd"/>
+      <w:r>
+        <w:t xml:space="preserve"> commands to create programs performing different functions. Before you execute program like that it needs to have ‘execute’ permission. Then you </w:t>
+      </w:r>
+      <w:r>
+        <w:t xml:space="preserve">can use it by typing path to it as a first thing in the command. </w:t>
+      </w:r>
+      <w:r>
+        <w:br/>
+      </w:r>
+      <w:r>
+        <w:t xml:space="preserve">Example: </w:t>
+      </w:r>
+      <w:r>
+        <w:t>command ‘</w:t>
+      </w:r>
+      <w:r>
+        <w:t>/</w:t>
+      </w:r>
+      <w:proofErr w:type="spellStart"/>
+      <w:r>
+        <w:t>usr</w:t>
+      </w:r>
+      <w:proofErr w:type="spellEnd"/>
+      <w:r>
+        <w:t>/local/documents/file_1</w:t>
+      </w:r>
+      <w:r>
+        <w:t xml:space="preserve">’ or (if you are in ‘documents’ directory) ‘./file_1’ will execute file called ‘fiel_1’. All the lines in ‘file_1’ will be executed as commands. </w:t>
+      </w:r>
+    </w:p>
+    <w:p>
+      <w:r>
+        <w:t>Example program ‘example_script1.sh’</w:t>
+      </w:r>
+      <w:r>
+        <w:t xml:space="preserve"> w</w:t>
+      </w:r>
+      <w:r>
+        <w:t>i</w:t>
+      </w:r>
+      <w:r>
+        <w:t xml:space="preserve">ll be provided in the ‘examples’ directory of this repository. </w:t>
+      </w:r>
+    </w:p>
+    <w:p>
+      <w:pPr>
+        <w:pStyle w:val="Heading2"/>
+      </w:pPr>
+      <w:r>
+        <w:t>Exercises:</w:t>
+      </w:r>
+    </w:p>
+    <w:p>
+      <w:pPr>
+        <w:pStyle w:val="ListParagraph"/>
+        <w:numPr>
+          <w:ilvl w:val="0"/>
+          <w:numId w:val="1"/>
+        </w:numPr>
+      </w:pPr>
+      <w:r>
+        <w:t>Write a program which will create file ‘cat.log’ containing line ‘I like my cat’ and then it  will print content of ‘</w:t>
+      </w:r>
+      <w:proofErr w:type="spellStart"/>
+      <w:r>
+        <w:t>cat’log</w:t>
+      </w:r>
+      <w:proofErr w:type="spellEnd"/>
+      <w:r>
+        <w:t>’ on the screen.</w:t>
+      </w:r>
+    </w:p>
+    <w:p>
+      <w:pPr>
+        <w:pStyle w:val="ListParagraph"/>
+        <w:numPr>
+          <w:ilvl w:val="0"/>
+          <w:numId w:val="1"/>
+        </w:numPr>
+      </w:pPr>
+      <w:r>
+        <w:t xml:space="preserve">Research on your own how to use ‘grep’ command and ‘|’ (pipe) tool in </w:t>
+      </w:r>
+      <w:proofErr w:type="spellStart"/>
+      <w:r>
+        <w:t>linux</w:t>
+      </w:r>
+      <w:proofErr w:type="spellEnd"/>
+      <w:r>
+        <w:t xml:space="preserve"> commands. Then modify file ‘example_script1.sh’ form ‘examples’ directory </w:t>
+      </w:r>
+      <w:r>
+        <w:t>so when it prints contents of a directory it will only print</w:t>
+      </w:r>
+      <w:r>
+        <w:t xml:space="preserve"> </w:t>
+      </w:r>
+      <w:r>
+        <w:t xml:space="preserve">files created during this script execution. </w:t>
+      </w:r>
+    </w:p>
+    <w:p>
       <w:pPr>
         <w:pStyle w:val="Heading1"/>
       </w:pPr>
@@ -702,9 +972,6 @@
       <w:pPr>
         <w:pStyle w:val="Heading1"/>
       </w:pPr>
-      <w:r>
-        <w:t>Programming</w:t>
-      </w:r>
     </w:p>
     <w:sectPr>
       <w:pgSz w:w="12240" w:h="15840"/>
@@ -714,6 +981,100 @@
     </w:sectPr>
   </w:body>
 </w:document>
+</file>
+
+<file path=word/numbering.xml><?xml version="1.0" encoding="utf-8"?>
+<w:numbering xmlns:wpc="http://schemas.microsoft.com/office/word/2010/wordprocessingCanvas" xmlns:cx="http://schemas.microsoft.com/office/drawing/2014/chartex" xmlns:cx1="http://schemas.microsoft.com/office/drawing/2015/9/8/chartex" xmlns:cx2="http://schemas.microsoft.com/office/drawing/2015/10/21/chartex" xmlns:cx3="http://schemas.microsoft.com/office/drawing/2016/5/9/chartex" xmlns:cx4="http://schemas.microsoft.com/office/drawing/2016/5/10/chartex" xmlns:cx5="http://schemas.microsoft.com/office/drawing/2016/5/11/chartex" xmlns:cx6="http://schemas.microsoft.com/office/drawing/2016/5/12/chartex" xmlns:cx7="http://schemas.microsoft.com/office/drawing/2016/5/13/chartex" xmlns:cx8="http://schemas.microsoft.com/office/drawing/2016/5/14/chartex" xmlns:mc="http://schemas.openxmlformats.org/markup-compatibility/2006" xmlns:aink="http://schemas.microsoft.com/office/drawing/2016/ink" xmlns:am3d="http://schemas.microsoft.com/office/drawing/2017/model3d" xmlns:o="urn:schemas-microsoft-com:office:office" xmlns:r="http://schemas.openxmlformats.org/officeDocument/2006/relationships" xmlns:m="http://schemas.openxmlformats.org/officeDocument/2006/math" xmlns:v="urn:schemas-microsoft-com:vml" xmlns:wp14="http://schemas.microsoft.com/office/word/2010/wordprocessingDrawing" xmlns:wp="http://schemas.openxmlformats.org/drawingml/2006/wordprocessingDrawing" xmlns:w10="urn:schemas-microsoft-com:office:word" xmlns:w="http://schemas.openxmlformats.org/wordprocessingml/2006/main" xmlns:w14="http://schemas.microsoft.com/office/word/2010/wordml" xmlns:w15="http://schemas.microsoft.com/office/word/2012/wordml" xmlns:w16cex="http://schemas.microsoft.com/office/word/2018/wordml/cex" xmlns:w16cid="http://schemas.microsoft.com/office/word/2016/wordml/cid" xmlns:w16="http://schemas.microsoft.com/office/word/2018/wordml" xmlns:w16se="http://schemas.microsoft.com/office/word/2015/wordml/symex" xmlns:wpg="http://schemas.microsoft.com/office/word/2010/wordprocessingGroup" xmlns:wpi="http://schemas.microsoft.com/office/word/2010/wordprocessingInk" xmlns:wne="http://schemas.microsoft.com/office/word/2006/wordml" xmlns:wps="http://schemas.microsoft.com/office/word/2010/wordprocessingShape" mc:Ignorable="w14 w15 w16se w16cid w16 w16cex wp14">
+  <w:abstractNum w:abstractNumId="0" w15:restartNumberingAfterBreak="0">
+    <w:nsid w:val="70930AD0"/>
+    <w:multiLevelType w:val="hybridMultilevel"/>
+    <w:tmpl w:val="E2B4D44E"/>
+    <w:lvl w:ilvl="0" w:tplc="0409000F">
+      <w:start w:val="1"/>
+      <w:numFmt w:val="decimal"/>
+      <w:lvlText w:val="%1."/>
+      <w:lvlJc w:val="left"/>
+      <w:pPr>
+        <w:ind w:left="720" w:hanging="360"/>
+      </w:pPr>
+    </w:lvl>
+    <w:lvl w:ilvl="1" w:tplc="04090019" w:tentative="1">
+      <w:start w:val="1"/>
+      <w:numFmt w:val="lowerLetter"/>
+      <w:lvlText w:val="%2."/>
+      <w:lvlJc w:val="left"/>
+      <w:pPr>
+        <w:ind w:left="1440" w:hanging="360"/>
+      </w:pPr>
+    </w:lvl>
+    <w:lvl w:ilvl="2" w:tplc="0409001B" w:tentative="1">
+      <w:start w:val="1"/>
+      <w:numFmt w:val="lowerRoman"/>
+      <w:lvlText w:val="%3."/>
+      <w:lvlJc w:val="right"/>
+      <w:pPr>
+        <w:ind w:left="2160" w:hanging="180"/>
+      </w:pPr>
+    </w:lvl>
+    <w:lvl w:ilvl="3" w:tplc="0409000F" w:tentative="1">
+      <w:start w:val="1"/>
+      <w:numFmt w:val="decimal"/>
+      <w:lvlText w:val="%4."/>
+      <w:lvlJc w:val="left"/>
+      <w:pPr>
+        <w:ind w:left="2880" w:hanging="360"/>
+      </w:pPr>
+    </w:lvl>
+    <w:lvl w:ilvl="4" w:tplc="04090019" w:tentative="1">
+      <w:start w:val="1"/>
+      <w:numFmt w:val="lowerLetter"/>
+      <w:lvlText w:val="%5."/>
+      <w:lvlJc w:val="left"/>
+      <w:pPr>
+        <w:ind w:left="3600" w:hanging="360"/>
+      </w:pPr>
+    </w:lvl>
+    <w:lvl w:ilvl="5" w:tplc="0409001B" w:tentative="1">
+      <w:start w:val="1"/>
+      <w:numFmt w:val="lowerRoman"/>
+      <w:lvlText w:val="%6."/>
+      <w:lvlJc w:val="right"/>
+      <w:pPr>
+        <w:ind w:left="4320" w:hanging="180"/>
+      </w:pPr>
+    </w:lvl>
+    <w:lvl w:ilvl="6" w:tplc="0409000F" w:tentative="1">
+      <w:start w:val="1"/>
+      <w:numFmt w:val="decimal"/>
+      <w:lvlText w:val="%7."/>
+      <w:lvlJc w:val="left"/>
+      <w:pPr>
+        <w:ind w:left="5040" w:hanging="360"/>
+      </w:pPr>
+    </w:lvl>
+    <w:lvl w:ilvl="7" w:tplc="04090019" w:tentative="1">
+      <w:start w:val="1"/>
+      <w:numFmt w:val="lowerLetter"/>
+      <w:lvlText w:val="%8."/>
+      <w:lvlJc w:val="left"/>
+      <w:pPr>
+        <w:ind w:left="5760" w:hanging="360"/>
+      </w:pPr>
+    </w:lvl>
+    <w:lvl w:ilvl="8" w:tplc="0409001B" w:tentative="1">
+      <w:start w:val="1"/>
+      <w:numFmt w:val="lowerRoman"/>
+      <w:lvlText w:val="%9."/>
+      <w:lvlJc w:val="right"/>
+      <w:pPr>
+        <w:ind w:left="6480" w:hanging="180"/>
+      </w:pPr>
+    </w:lvl>
+  </w:abstractNum>
+  <w:num w:numId="1">
+    <w:abstractNumId w:val="0"/>
+  </w:num>
+</w:numbering>
 </file>
 
 <file path=word/styles.xml><?xml version="1.0" encoding="utf-8"?>
@@ -1136,6 +1497,28 @@
       <w:szCs w:val="32"/>
     </w:rPr>
   </w:style>
+  <w:style w:type="paragraph" w:styleId="Heading2">
+    <w:name w:val="heading 2"/>
+    <w:basedOn w:val="Normal"/>
+    <w:next w:val="Normal"/>
+    <w:link w:val="Heading2Char"/>
+    <w:uiPriority w:val="9"/>
+    <w:unhideWhenUsed/>
+    <w:qFormat/>
+    <w:rsid w:val="00D509E5"/>
+    <w:pPr>
+      <w:keepNext/>
+      <w:keepLines/>
+      <w:spacing w:before="40" w:after="0"/>
+      <w:outlineLvl w:val="1"/>
+    </w:pPr>
+    <w:rPr>
+      <w:rFonts w:asciiTheme="majorHAnsi" w:eastAsiaTheme="majorEastAsia" w:hAnsiTheme="majorHAnsi" w:cstheme="majorBidi"/>
+      <w:color w:val="2F5496" w:themeColor="accent1" w:themeShade="BF"/>
+      <w:sz w:val="26"/>
+      <w:szCs w:val="26"/>
+    </w:rPr>
+  </w:style>
   <w:style w:type="character" w:default="1" w:styleId="DefaultParagraphFont">
     <w:name w:val="Default Paragraph Font"/>
     <w:uiPriority w:val="1"/>
@@ -1209,6 +1592,30 @@
       <w:sz w:val="32"/>
       <w:szCs w:val="32"/>
     </w:rPr>
+  </w:style>
+  <w:style w:type="character" w:customStyle="1" w:styleId="Heading2Char">
+    <w:name w:val="Heading 2 Char"/>
+    <w:basedOn w:val="DefaultParagraphFont"/>
+    <w:link w:val="Heading2"/>
+    <w:uiPriority w:val="9"/>
+    <w:rsid w:val="00D509E5"/>
+    <w:rPr>
+      <w:rFonts w:asciiTheme="majorHAnsi" w:eastAsiaTheme="majorEastAsia" w:hAnsiTheme="majorHAnsi" w:cstheme="majorBidi"/>
+      <w:color w:val="2F5496" w:themeColor="accent1" w:themeShade="BF"/>
+      <w:sz w:val="26"/>
+      <w:szCs w:val="26"/>
+    </w:rPr>
+  </w:style>
+  <w:style w:type="paragraph" w:styleId="ListParagraph">
+    <w:name w:val="List Paragraph"/>
+    <w:basedOn w:val="Normal"/>
+    <w:uiPriority w:val="34"/>
+    <w:qFormat/>
+    <w:rsid w:val="00D509E5"/>
+    <w:pPr>
+      <w:ind w:left="720"/>
+      <w:contextualSpacing/>
+    </w:pPr>
   </w:style>
 </w:styles>
 </file>
@@ -1694,18 +2101,18 @@
 </file>
 
 <file path=customXml/item2.xml><?xml version="1.0" encoding="utf-8"?>
-<p:properties xmlns:p="http://schemas.microsoft.com/office/2006/metadata/properties" xmlns:xsi="http://www.w3.org/2001/XMLSchema-instance" xmlns:pc="http://schemas.microsoft.com/office/infopath/2007/PartnerControls">
-  <documentManagement/>
-</p:properties>
-</file>
-
-<file path=customXml/item3.xml><?xml version="1.0" encoding="utf-8"?>
 <?mso-contentType ?>
 <FormTemplates xmlns="http://schemas.microsoft.com/sharepoint/v3/contenttype/forms">
   <Display>DocumentLibraryForm</Display>
   <Edit>DocumentLibraryForm</Edit>
   <New>DocumentLibraryForm</New>
 </FormTemplates>
+</file>
+
+<file path=customXml/item3.xml><?xml version="1.0" encoding="utf-8"?>
+<p:properties xmlns:p="http://schemas.microsoft.com/office/2006/metadata/properties" xmlns:xsi="http://www.w3.org/2001/XMLSchema-instance" xmlns:pc="http://schemas.microsoft.com/office/infopath/2007/PartnerControls">
+  <documentManagement/>
+</p:properties>
 </file>
 
 <file path=customXml/itemProps1.xml><?xml version="1.0" encoding="utf-8"?>
@@ -1728,18 +2135,18 @@
 </file>
 
 <file path=customXml/itemProps2.xml><?xml version="1.0" encoding="utf-8"?>
+<ds:datastoreItem xmlns:ds="http://schemas.openxmlformats.org/officeDocument/2006/customXml" ds:itemID="{1DC5CEF7-2A79-4A07-ACA4-118AAE6AE34B}">
+  <ds:schemaRefs>
+    <ds:schemaRef ds:uri="http://schemas.microsoft.com/sharepoint/v3/contenttype/forms"/>
+  </ds:schemaRefs>
+</ds:datastoreItem>
+</file>
+
+<file path=customXml/itemProps3.xml><?xml version="1.0" encoding="utf-8"?>
 <ds:datastoreItem xmlns:ds="http://schemas.openxmlformats.org/officeDocument/2006/customXml" ds:itemID="{8E257C89-C97C-4DEB-9ACA-00D256EDA028}">
   <ds:schemaRefs>
     <ds:schemaRef ds:uri="http://schemas.microsoft.com/office/2006/metadata/properties"/>
     <ds:schemaRef ds:uri="http://schemas.microsoft.com/office/infopath/2007/PartnerControls"/>
   </ds:schemaRefs>
 </ds:datastoreItem>
-</file>
-
-<file path=customXml/itemProps3.xml><?xml version="1.0" encoding="utf-8"?>
-<ds:datastoreItem xmlns:ds="http://schemas.openxmlformats.org/officeDocument/2006/customXml" ds:itemID="{1DC5CEF7-2A79-4A07-ACA4-118AAE6AE34B}">
-  <ds:schemaRefs>
-    <ds:schemaRef ds:uri="http://schemas.microsoft.com/sharepoint/v3/contenttype/forms"/>
-  </ds:schemaRefs>
-</ds:datastoreItem>
 </file>
</xml_diff>